<commit_message>
new class data added on 3/12/2022
</commit_message>
<xml_diff>
--- a/LectureData/Day 3/Static variable.docx
+++ b/LectureData/Day 3/Static variable.docx
@@ -8,6 +8,18 @@
           <w:lang w:val="en-US"/>
         </w:rPr>
       </w:pPr>
+      <w:r>
+        <w:rPr>
+          <w:lang w:val="en-US"/>
+        </w:rPr>
+        <w:t xml:space="preserve"> </w:t>
+      </w:r>
+      <w:r>
+        <w:rPr>
+          <w:lang w:val="en-US"/>
+        </w:rPr>
+        <w:tab/>
+      </w:r>
       <w:r>
         <w:rPr>
           <w:lang w:val="en-US"/>
@@ -98,8 +110,16 @@
         <w:rPr>
           <w:lang w:val="en-US"/>
         </w:rPr>
-        <w:t>But this pointer will not be passed to static functions</w:t>
-      </w:r>
+        <w:t xml:space="preserve">But this pointer will not be passed to static </w:t>
+      </w:r>
+      <w:bookmarkStart w:id="0" w:name="_GoBack"/>
+      <w:r>
+        <w:rPr>
+          <w:lang w:val="en-US"/>
+        </w:rPr>
+        <w:t>functions</w:t>
+      </w:r>
+      <w:bookmarkEnd w:id="0"/>
     </w:p>
     <w:p>
       <w:pPr>
@@ -188,15 +208,7 @@
         <w:rPr>
           <w:lang w:val="en-US"/>
         </w:rPr>
-        <w:t>But member functions can access static members and instance variables</w:t>
-      </w:r>
-      <w:bookmarkStart w:id="0" w:name="_GoBack"/>
-      <w:bookmarkEnd w:id="0"/>
-      <w:r>
-        <w:rPr>
-          <w:lang w:val="en-US"/>
-        </w:rPr>
-        <w:t xml:space="preserve"> also</w:t>
+        <w:t>But member functions can access static members and instance variables also</w:t>
       </w:r>
     </w:p>
     <w:sectPr>

</xml_diff>